<commit_message>
fix lua fallback, hopefully use local file for Noto Sans  (added in same commit) now
</commit_message>
<xml_diff>
--- a/inst/template/manuscript_article.docx
+++ b/inst/template/manuscript_article.docx
@@ -1519,7 +1519,7 @@
       </w:r>
       <w:r>
         <w:rPr/>
-        <w:t>.</w:t>
+        <w:t>.✓✓</w:t>
       </w:r>
     </w:p>
     <w:p>
@@ -2049,7 +2049,7 @@
                 <w:sz w:val="18"/>
                 <w:szCs w:val="18"/>
               </w:rPr>
-              <w:t>Men</w:t>
+              <w:t>Men✓</w:t>
             </w:r>
           </w:p>
           <w:p>
@@ -2078,7 +2078,7 @@
                 <w:sz w:val="18"/>
                 <w:szCs w:val="18"/>
               </w:rPr>
-              <w:t>Women</w:t>
+              <w:t>Women✓</w:t>
             </w:r>
           </w:p>
         </w:tc>
@@ -11443,9 +11443,8 @@
       </w:r>
     </w:p>
     <w:sectPr>
-      <w:headerReference w:type="even" r:id="rId6"/>
-      <w:headerReference w:type="default" r:id="rId7"/>
-      <w:headerReference w:type="first" r:id="rId8"/>
+      <w:headerReference w:type="default" r:id="rId6"/>
+      <w:headerReference w:type="first" r:id="rId7"/>
       <w:type w:val="nextPage"/>
       <w:pgSz w:w="12240" w:h="15840"/>
       <w:pgMar w:left="1417" w:right="1417" w:gutter="0" w:header="0" w:top="1417" w:footer="0" w:bottom="1417"/>
@@ -11516,29 +11515,7 @@
 
 <file path=word/header5.xml><?xml version="1.0" encoding="utf-8"?>
 <w:hdr xmlns:o="urn:schemas-microsoft-com:office:office" xmlns:r="http://schemas.openxmlformats.org/officeDocument/2006/relationships" xmlns:v="urn:schemas-microsoft-com:vml" xmlns:w="http://schemas.openxmlformats.org/wordprocessingml/2006/main" xmlns:w10="urn:schemas-microsoft-com:office:word" xmlns:wp="http://schemas.openxmlformats.org/drawingml/2006/wordprocessingDrawing" xmlns:wps="http://schemas.microsoft.com/office/word/2010/wordprocessingShape" xmlns:wpg="http://schemas.microsoft.com/office/word/2010/wordprocessingGroup" xmlns:mc="http://schemas.openxmlformats.org/markup-compatibility/2006" xmlns:wp14="http://schemas.microsoft.com/office/word/2010/wordprocessingDrawing" xmlns:w14="http://schemas.microsoft.com/office/word/2010/wordml" xmlns:w15="http://schemas.microsoft.com/office/word/2012/wordml" mc:Ignorable="w14 wp14 w15">
-  <w:p>
-    <w:pPr>
-      <w:pStyle w:val="Header"/>
-      <w:rPr/>
-    </w:pPr>
-    <w:r>
-      <w:rPr/>
-    </w:r>
-  </w:p>
-</w:hdr>
-</file>
-
-<file path=word/header6.xml><?xml version="1.0" encoding="utf-8"?>
-<w:hdr xmlns:o="urn:schemas-microsoft-com:office:office" xmlns:r="http://schemas.openxmlformats.org/officeDocument/2006/relationships" xmlns:v="urn:schemas-microsoft-com:vml" xmlns:w="http://schemas.openxmlformats.org/wordprocessingml/2006/main" xmlns:w10="urn:schemas-microsoft-com:office:word" xmlns:wp="http://schemas.openxmlformats.org/drawingml/2006/wordprocessingDrawing" xmlns:wps="http://schemas.microsoft.com/office/word/2010/wordprocessingShape" xmlns:wpg="http://schemas.microsoft.com/office/word/2010/wordprocessingGroup" xmlns:mc="http://schemas.openxmlformats.org/markup-compatibility/2006" xmlns:wp14="http://schemas.microsoft.com/office/word/2010/wordprocessingDrawing" xmlns:w14="http://schemas.microsoft.com/office/word/2010/wordml" xmlns:w15="http://schemas.microsoft.com/office/word/2012/wordml" mc:Ignorable="w14 wp14 w15">
-  <w:p>
-    <w:pPr>
-      <w:pStyle w:val="Header"/>
-      <w:rPr/>
-    </w:pPr>
-    <w:r>
-      <w:rPr/>
-    </w:r>
-  </w:p>
+  <w:p/>
 </w:hdr>
 </file>
 
@@ -11961,7 +11938,7 @@
     </w:rPr>
   </w:style>
   <w:style w:type="paragraph" w:styleId="Heading1">
-    <w:name w:val="Heading 1"/>
+    <w:name w:val="heading 1"/>
     <w:basedOn w:val="Normal"/>
     <w:next w:val="Normal"/>
     <w:link w:val="Heading1Char"/>
@@ -11982,7 +11959,7 @@
     </w:rPr>
   </w:style>
   <w:style w:type="paragraph" w:styleId="Heading2">
-    <w:name w:val="Heading 2"/>
+    <w:name w:val="heading 2"/>
     <w:basedOn w:val="Normal"/>
     <w:next w:val="Normal"/>
     <w:link w:val="Heading2Char"/>
@@ -12004,7 +11981,7 @@
     </w:rPr>
   </w:style>
   <w:style w:type="paragraph" w:styleId="Heading3">
-    <w:name w:val="Heading 3"/>
+    <w:name w:val="heading 3"/>
     <w:basedOn w:val="Normal"/>
     <w:next w:val="Normal"/>
     <w:link w:val="Heading3Char"/>
@@ -12026,7 +12003,7 @@
     </w:rPr>
   </w:style>
   <w:style w:type="paragraph" w:styleId="Heading4">
-    <w:name w:val="Heading 4"/>
+    <w:name w:val="heading 4"/>
     <w:basedOn w:val="Normal"/>
     <w:next w:val="Normal"/>
     <w:link w:val="Heading4Char"/>
@@ -12049,7 +12026,7 @@
     </w:rPr>
   </w:style>
   <w:style w:type="paragraph" w:styleId="Heading5">
-    <w:name w:val="Heading 5"/>
+    <w:name w:val="heading 5"/>
     <w:basedOn w:val="Normal"/>
     <w:next w:val="Normal"/>
     <w:link w:val="Heading5Char"/>
@@ -12070,7 +12047,7 @@
     </w:rPr>
   </w:style>
   <w:style w:type="paragraph" w:styleId="Heading6">
-    <w:name w:val="Heading 6"/>
+    <w:name w:val="heading 6"/>
     <w:basedOn w:val="Normal"/>
     <w:next w:val="Normal"/>
     <w:link w:val="Heading6Char"/>
@@ -12093,7 +12070,7 @@
     </w:rPr>
   </w:style>
   <w:style w:type="paragraph" w:styleId="Heading7">
-    <w:name w:val="Heading 7"/>
+    <w:name w:val="heading 7"/>
     <w:basedOn w:val="Normal"/>
     <w:next w:val="Normal"/>
     <w:link w:val="Heading7Char"/>
@@ -12114,7 +12091,7 @@
     </w:rPr>
   </w:style>
   <w:style w:type="paragraph" w:styleId="Heading8">
-    <w:name w:val="Heading 8"/>
+    <w:name w:val="heading 8"/>
     <w:basedOn w:val="Normal"/>
     <w:next w:val="Normal"/>
     <w:link w:val="Heading8Char"/>
@@ -12137,7 +12114,7 @@
     </w:rPr>
   </w:style>
   <w:style w:type="paragraph" w:styleId="Heading9">
-    <w:name w:val="Heading 9"/>
+    <w:name w:val="heading 9"/>
     <w:basedOn w:val="Normal"/>
     <w:next w:val="Normal"/>
     <w:link w:val="Heading9Char"/>
@@ -12464,7 +12441,7 @@
     </w:rPr>
   </w:style>
   <w:style w:type="paragraph" w:styleId="Caption">
-    <w:name w:val="Caption"/>
+    <w:name w:val="caption"/>
     <w:basedOn w:val="Normal"/>
     <w:qFormat/>
     <w:pPr>
@@ -12615,7 +12592,7 @@
     <w:rPr/>
   </w:style>
   <w:style w:type="paragraph" w:styleId="Header">
-    <w:name w:val="Header"/>
+    <w:name w:val="header"/>
     <w:basedOn w:val="Normal"/>
     <w:link w:val="HeaderChar"/>
     <w:uiPriority w:val="99"/>

</xml_diff>

<commit_message>
fix wrong vertical spacing in pdf before title
</commit_message>
<xml_diff>
--- a/inst/template/manuscript_article.docx
+++ b/inst/template/manuscript_article.docx
@@ -1,6 +1,6 @@
 
 <file path=word/document.xml><?xml version="1.0" encoding="utf-8"?>
-<w:document xmlns:o="urn:schemas-microsoft-com:office:office" xmlns:r="http://schemas.openxmlformats.org/officeDocument/2006/relationships" xmlns:v="urn:schemas-microsoft-com:vml" xmlns:w="http://schemas.openxmlformats.org/wordprocessingml/2006/main" xmlns:w10="urn:schemas-microsoft-com:office:word" xmlns:wp="http://schemas.openxmlformats.org/drawingml/2006/wordprocessingDrawing" xmlns:wps="http://schemas.microsoft.com/office/word/2010/wordprocessingShape" xmlns:wpg="http://schemas.microsoft.com/office/word/2010/wordprocessingGroup" xmlns:mc="http://schemas.openxmlformats.org/markup-compatibility/2006" xmlns:wp14="http://schemas.microsoft.com/office/word/2010/wordprocessingDrawing" xmlns:w14="http://schemas.microsoft.com/office/word/2010/wordml" xmlns:w15="http://schemas.microsoft.com/office/word/2012/wordml" mc:Ignorable="w14 wp14 w15">
+<w:document xmlns:o="urn:schemas-microsoft-com:office:office" xmlns:r="http://schemas.openxmlformats.org/officeDocument/2006/relationships" xmlns:v="urn:schemas-microsoft-com:vml" xmlns:w="http://schemas.openxmlformats.org/wordprocessingml/2006/main" xmlns:w10="urn:schemas-microsoft-com:office:word" xmlns:wp="http://schemas.openxmlformats.org/drawingml/2006/wordprocessingDrawing" xmlns:pic="http://schemas.openxmlformats.org/drawingml/2006/picture" xmlns:wps="http://schemas.microsoft.com/office/word/2010/wordprocessingShape" xmlns:wpg="http://schemas.microsoft.com/office/word/2010/wordprocessingGroup" xmlns:mc="http://schemas.openxmlformats.org/markup-compatibility/2006" xmlns:wp14="http://schemas.microsoft.com/office/word/2010/wordprocessingDrawing" xmlns:w14="http://schemas.microsoft.com/office/word/2010/wordml" xmlns:w15="http://schemas.microsoft.com/office/word/2012/wordml" mc:Ignorable="w14 wp14 w15">
   <w:body>
     <w:p>
       <w:pPr>
@@ -1547,11 +1547,6 @@
       </w:r>
       <w:r>
         <w:rPr/>
-      </w:r>
-      <w:r>
-        <w:rPr>
-          <w:rFonts w:cs="Calibri"/>
-        </w:rPr>
         <w:t>[3]</w:t>
       </w:r>
       <w:r>
@@ -2019,7 +2014,7 @@
                 <w:sz w:val="18"/>
                 <w:szCs w:val="18"/>
               </w:rPr>
-              <w:t>**Sex**</w:t>
+              <w:t xml:space="preserve">**Sex**  </w:t>
             </w:r>
           </w:p>
           <w:p>
@@ -2049,7 +2044,7 @@
                 <w:sz w:val="18"/>
                 <w:szCs w:val="18"/>
               </w:rPr>
-              <w:t>Men✓</w:t>
+              <w:t xml:space="preserve">Men✓  </w:t>
             </w:r>
           </w:p>
           <w:p>
@@ -2078,7 +2073,7 @@
                 <w:sz w:val="18"/>
                 <w:szCs w:val="18"/>
               </w:rPr>
-              <w:t>Women✓</w:t>
+              <w:t xml:space="preserve">Women✓  </w:t>
             </w:r>
           </w:p>
         </w:tc>
@@ -2104,48 +2099,49 @@
                 <w:sz w:val="18"/>
                 <w:szCs w:val="18"/>
               </w:rPr>
-            </w:r>
-          </w:p>
-          <w:p>
-            <w:pPr>
-              <w:pStyle w:val="Normal"/>
-              <w:spacing w:lineRule="auto" w:line="240" w:before="0" w:after="0"/>
-              <w:jc w:val="center"/>
-              <w:rPr>
-                <w:rFonts w:ascii="Open Sans" w:hAnsi="Open Sans" w:cs="Open Sans"/>
-                <w:sz w:val="18"/>
-                <w:szCs w:val="18"/>
-              </w:rPr>
-            </w:pPr>
-            <w:r>
-              <w:rPr>
-                <w:rFonts w:cs="Open Sans" w:ascii="Open Sans" w:hAnsi="Open Sans"/>
-                <w:kern w:val="0"/>
-                <w:sz w:val="18"/>
-                <w:szCs w:val="18"/>
-              </w:rPr>
-              <w:t>1656 (50.0)</w:t>
-            </w:r>
-          </w:p>
-          <w:p>
-            <w:pPr>
-              <w:pStyle w:val="Normal"/>
-              <w:spacing w:lineRule="auto" w:line="240" w:before="0" w:after="0"/>
-              <w:jc w:val="center"/>
-              <w:rPr>
-                <w:rFonts w:ascii="Open Sans" w:hAnsi="Open Sans" w:cs="Open Sans"/>
-                <w:sz w:val="18"/>
-                <w:szCs w:val="18"/>
-              </w:rPr>
-            </w:pPr>
-            <w:r>
-              <w:rPr>
-                <w:rFonts w:cs="Open Sans" w:ascii="Open Sans" w:hAnsi="Open Sans"/>
-                <w:kern w:val="0"/>
-                <w:sz w:val="18"/>
-                <w:szCs w:val="18"/>
-              </w:rPr>
-              <w:t>1656 (50.0)</w:t>
+              <w:t xml:space="preserve">  </w:t>
+            </w:r>
+          </w:p>
+          <w:p>
+            <w:pPr>
+              <w:pStyle w:val="Normal"/>
+              <w:spacing w:lineRule="auto" w:line="240" w:before="0" w:after="0"/>
+              <w:jc w:val="center"/>
+              <w:rPr>
+                <w:rFonts w:ascii="Open Sans" w:hAnsi="Open Sans" w:cs="Open Sans"/>
+                <w:sz w:val="18"/>
+                <w:szCs w:val="18"/>
+              </w:rPr>
+            </w:pPr>
+            <w:r>
+              <w:rPr>
+                <w:rFonts w:cs="Open Sans" w:ascii="Open Sans" w:hAnsi="Open Sans"/>
+                <w:kern w:val="0"/>
+                <w:sz w:val="18"/>
+                <w:szCs w:val="18"/>
+              </w:rPr>
+              <w:t xml:space="preserve">1656 (50.0)  </w:t>
+            </w:r>
+          </w:p>
+          <w:p>
+            <w:pPr>
+              <w:pStyle w:val="Normal"/>
+              <w:spacing w:lineRule="auto" w:line="240" w:before="0" w:after="0"/>
+              <w:jc w:val="center"/>
+              <w:rPr>
+                <w:rFonts w:ascii="Open Sans" w:hAnsi="Open Sans" w:cs="Open Sans"/>
+                <w:sz w:val="18"/>
+                <w:szCs w:val="18"/>
+              </w:rPr>
+            </w:pPr>
+            <w:r>
+              <w:rPr>
+                <w:rFonts w:cs="Open Sans" w:ascii="Open Sans" w:hAnsi="Open Sans"/>
+                <w:kern w:val="0"/>
+                <w:sz w:val="18"/>
+                <w:szCs w:val="18"/>
+              </w:rPr>
+              <w:t xml:space="preserve">1656 (50.0)  </w:t>
             </w:r>
           </w:p>
         </w:tc>
@@ -2176,7 +2172,7 @@
                 <w:sz w:val="18"/>
                 <w:szCs w:val="18"/>
               </w:rPr>
-              <w:t>**Age**</w:t>
+              <w:t xml:space="preserve">**Age**  </w:t>
             </w:r>
           </w:p>
           <w:p>
@@ -2205,7 +2201,7 @@
                 <w:sz w:val="18"/>
                 <w:szCs w:val="18"/>
               </w:rPr>
-              <w:t>18–30</w:t>
+              <w:t xml:space="preserve">18–30  </w:t>
             </w:r>
           </w:p>
           <w:p>
@@ -2234,7 +2230,7 @@
                 <w:sz w:val="18"/>
                 <w:szCs w:val="18"/>
               </w:rPr>
-              <w:t>31–45</w:t>
+              <w:t xml:space="preserve">31–45  </w:t>
             </w:r>
           </w:p>
           <w:p>
@@ -2263,7 +2259,7 @@
                 <w:sz w:val="18"/>
                 <w:szCs w:val="18"/>
               </w:rPr>
-              <w:t>46–65</w:t>
+              <w:t xml:space="preserve">46–65  </w:t>
             </w:r>
           </w:p>
           <w:p>
@@ -2292,7 +2288,7 @@
                 <w:sz w:val="18"/>
                 <w:szCs w:val="18"/>
               </w:rPr>
-              <w:t>65+</w:t>
+              <w:t xml:space="preserve">65+  </w:t>
             </w:r>
           </w:p>
         </w:tc>
@@ -2318,90 +2314,91 @@
                 <w:sz w:val="18"/>
                 <w:szCs w:val="18"/>
               </w:rPr>
-            </w:r>
-          </w:p>
-          <w:p>
-            <w:pPr>
-              <w:pStyle w:val="Normal"/>
-              <w:spacing w:lineRule="auto" w:line="240" w:before="0" w:after="0"/>
-              <w:jc w:val="center"/>
-              <w:rPr>
-                <w:rFonts w:ascii="Open Sans" w:hAnsi="Open Sans" w:cs="Open Sans"/>
-                <w:sz w:val="18"/>
-                <w:szCs w:val="18"/>
-              </w:rPr>
-            </w:pPr>
-            <w:r>
-              <w:rPr>
-                <w:rFonts w:cs="Open Sans" w:ascii="Open Sans" w:hAnsi="Open Sans"/>
-                <w:kern w:val="0"/>
-                <w:sz w:val="18"/>
-                <w:szCs w:val="18"/>
-              </w:rPr>
-              <w:t>500 (15.1)</w:t>
-            </w:r>
-          </w:p>
-          <w:p>
-            <w:pPr>
-              <w:pStyle w:val="Normal"/>
-              <w:spacing w:lineRule="auto" w:line="240" w:before="0" w:after="0"/>
-              <w:jc w:val="center"/>
-              <w:rPr>
-                <w:rFonts w:ascii="Open Sans" w:hAnsi="Open Sans" w:cs="Open Sans"/>
-                <w:sz w:val="18"/>
-                <w:szCs w:val="18"/>
-              </w:rPr>
-            </w:pPr>
-            <w:r>
-              <w:rPr>
-                <w:rFonts w:cs="Open Sans" w:ascii="Open Sans" w:hAnsi="Open Sans"/>
-                <w:kern w:val="0"/>
-                <w:sz w:val="18"/>
-                <w:szCs w:val="18"/>
-              </w:rPr>
-              <w:t>500 (15.1)</w:t>
-            </w:r>
-          </w:p>
-          <w:p>
-            <w:pPr>
-              <w:pStyle w:val="Normal"/>
-              <w:spacing w:lineRule="auto" w:line="240" w:before="0" w:after="0"/>
-              <w:jc w:val="center"/>
-              <w:rPr>
-                <w:rFonts w:ascii="Open Sans" w:hAnsi="Open Sans" w:cs="Open Sans"/>
-                <w:sz w:val="18"/>
-                <w:szCs w:val="18"/>
-              </w:rPr>
-            </w:pPr>
-            <w:r>
-              <w:rPr>
-                <w:rFonts w:cs="Open Sans" w:ascii="Open Sans" w:hAnsi="Open Sans"/>
-                <w:kern w:val="0"/>
-                <w:sz w:val="18"/>
-                <w:szCs w:val="18"/>
-              </w:rPr>
-              <w:t>500 (15.1)</w:t>
-            </w:r>
-          </w:p>
-          <w:p>
-            <w:pPr>
-              <w:pStyle w:val="Normal"/>
-              <w:spacing w:lineRule="auto" w:line="240" w:before="0" w:after="0"/>
-              <w:jc w:val="center"/>
-              <w:rPr>
-                <w:rFonts w:ascii="Open Sans" w:hAnsi="Open Sans" w:cs="Open Sans"/>
-                <w:sz w:val="18"/>
-                <w:szCs w:val="18"/>
-              </w:rPr>
-            </w:pPr>
-            <w:r>
-              <w:rPr>
-                <w:rFonts w:cs="Open Sans" w:ascii="Open Sans" w:hAnsi="Open Sans"/>
-                <w:kern w:val="0"/>
-                <w:sz w:val="18"/>
-                <w:szCs w:val="18"/>
-              </w:rPr>
-              <w:t>200 (6.04)</w:t>
+              <w:t xml:space="preserve">  </w:t>
+            </w:r>
+          </w:p>
+          <w:p>
+            <w:pPr>
+              <w:pStyle w:val="Normal"/>
+              <w:spacing w:lineRule="auto" w:line="240" w:before="0" w:after="0"/>
+              <w:jc w:val="center"/>
+              <w:rPr>
+                <w:rFonts w:ascii="Open Sans" w:hAnsi="Open Sans" w:cs="Open Sans"/>
+                <w:sz w:val="18"/>
+                <w:szCs w:val="18"/>
+              </w:rPr>
+            </w:pPr>
+            <w:r>
+              <w:rPr>
+                <w:rFonts w:cs="Open Sans" w:ascii="Open Sans" w:hAnsi="Open Sans"/>
+                <w:kern w:val="0"/>
+                <w:sz w:val="18"/>
+                <w:szCs w:val="18"/>
+              </w:rPr>
+              <w:t xml:space="preserve">500 (15.1)  </w:t>
+            </w:r>
+          </w:p>
+          <w:p>
+            <w:pPr>
+              <w:pStyle w:val="Normal"/>
+              <w:spacing w:lineRule="auto" w:line="240" w:before="0" w:after="0"/>
+              <w:jc w:val="center"/>
+              <w:rPr>
+                <w:rFonts w:ascii="Open Sans" w:hAnsi="Open Sans" w:cs="Open Sans"/>
+                <w:sz w:val="18"/>
+                <w:szCs w:val="18"/>
+              </w:rPr>
+            </w:pPr>
+            <w:r>
+              <w:rPr>
+                <w:rFonts w:cs="Open Sans" w:ascii="Open Sans" w:hAnsi="Open Sans"/>
+                <w:kern w:val="0"/>
+                <w:sz w:val="18"/>
+                <w:szCs w:val="18"/>
+              </w:rPr>
+              <w:t xml:space="preserve">500 (15.1)  </w:t>
+            </w:r>
+          </w:p>
+          <w:p>
+            <w:pPr>
+              <w:pStyle w:val="Normal"/>
+              <w:spacing w:lineRule="auto" w:line="240" w:before="0" w:after="0"/>
+              <w:jc w:val="center"/>
+              <w:rPr>
+                <w:rFonts w:ascii="Open Sans" w:hAnsi="Open Sans" w:cs="Open Sans"/>
+                <w:sz w:val="18"/>
+                <w:szCs w:val="18"/>
+              </w:rPr>
+            </w:pPr>
+            <w:r>
+              <w:rPr>
+                <w:rFonts w:cs="Open Sans" w:ascii="Open Sans" w:hAnsi="Open Sans"/>
+                <w:kern w:val="0"/>
+                <w:sz w:val="18"/>
+                <w:szCs w:val="18"/>
+              </w:rPr>
+              <w:t xml:space="preserve">500 (15.1)  </w:t>
+            </w:r>
+          </w:p>
+          <w:p>
+            <w:pPr>
+              <w:pStyle w:val="Normal"/>
+              <w:spacing w:lineRule="auto" w:line="240" w:before="0" w:after="0"/>
+              <w:jc w:val="center"/>
+              <w:rPr>
+                <w:rFonts w:ascii="Open Sans" w:hAnsi="Open Sans" w:cs="Open Sans"/>
+                <w:sz w:val="18"/>
+                <w:szCs w:val="18"/>
+              </w:rPr>
+            </w:pPr>
+            <w:r>
+              <w:rPr>
+                <w:rFonts w:cs="Open Sans" w:ascii="Open Sans" w:hAnsi="Open Sans"/>
+                <w:kern w:val="0"/>
+                <w:sz w:val="18"/>
+                <w:szCs w:val="18"/>
+              </w:rPr>
+              <w:t xml:space="preserve">200 (6.04)  </w:t>
             </w:r>
           </w:p>
         </w:tc>
@@ -2463,7 +2460,7 @@
                 <w:szCs w:val="18"/>
                 <w:lang w:val="sv-SE"/>
               </w:rPr>
-              <w:t>Country 1</w:t>
+              <w:t xml:space="preserve">Country 1  </w:t>
             </w:r>
           </w:p>
           <w:p>
@@ -2495,7 +2492,7 @@
                 <w:szCs w:val="18"/>
                 <w:lang w:val="sv-SE"/>
               </w:rPr>
-              <w:t>Country 2</w:t>
+              <w:t xml:space="preserve">Country 2  </w:t>
             </w:r>
           </w:p>
           <w:p>
@@ -2527,7 +2524,7 @@
                 <w:szCs w:val="18"/>
                 <w:lang w:val="sv-SE"/>
               </w:rPr>
-              <w:t>Country 3</w:t>
+              <w:t xml:space="preserve">Country 3  </w:t>
             </w:r>
           </w:p>
           <w:p>
@@ -2559,7 +2556,7 @@
                 <w:szCs w:val="18"/>
                 <w:lang w:val="sv-SE"/>
               </w:rPr>
-              <w:t>Country 4</w:t>
+              <w:t xml:space="preserve">Country 4  </w:t>
             </w:r>
           </w:p>
           <w:p>
@@ -2590,7 +2587,7 @@
                 <w:szCs w:val="18"/>
                 <w:lang w:val="sv-SE"/>
               </w:rPr>
-              <w:t>Other</w:t>
+              <w:t xml:space="preserve">Other  </w:t>
             </w:r>
           </w:p>
         </w:tc>
@@ -2638,91 +2635,91 @@
                 <w:sz w:val="18"/>
                 <w:szCs w:val="18"/>
               </w:rPr>
-              <w:t>100 (48.9)</w:t>
-            </w:r>
-          </w:p>
-          <w:p>
-            <w:pPr>
-              <w:pStyle w:val="Normal"/>
-              <w:spacing w:lineRule="auto" w:line="240" w:before="0" w:after="0"/>
-              <w:jc w:val="center"/>
-              <w:rPr>
-                <w:rFonts w:ascii="Open Sans" w:hAnsi="Open Sans" w:cs="Open Sans"/>
-                <w:sz w:val="18"/>
-                <w:szCs w:val="18"/>
-              </w:rPr>
-            </w:pPr>
-            <w:r>
-              <w:rPr>
-                <w:rFonts w:cs="Open Sans" w:ascii="Open Sans" w:hAnsi="Open Sans"/>
-                <w:kern w:val="0"/>
-                <w:sz w:val="18"/>
-                <w:szCs w:val="18"/>
-              </w:rPr>
-              <w:t>100 (23.1)</w:t>
-            </w:r>
-          </w:p>
-          <w:p>
-            <w:pPr>
-              <w:pStyle w:val="Normal"/>
-              <w:spacing w:lineRule="auto" w:line="240" w:before="0" w:after="0"/>
-              <w:jc w:val="center"/>
-              <w:rPr>
-                <w:rFonts w:ascii="Open Sans" w:hAnsi="Open Sans" w:cs="Open Sans"/>
-                <w:sz w:val="18"/>
-                <w:szCs w:val="18"/>
-              </w:rPr>
-            </w:pPr>
-            <w:r>
-              <w:rPr>
-                <w:rFonts w:cs="Open Sans" w:ascii="Open Sans" w:hAnsi="Open Sans"/>
-                <w:kern w:val="0"/>
-                <w:sz w:val="18"/>
-                <w:szCs w:val="18"/>
-              </w:rPr>
-              <w:t>100 (7.3)</w:t>
-            </w:r>
-          </w:p>
-          <w:p>
-            <w:pPr>
-              <w:pStyle w:val="Normal"/>
-              <w:spacing w:lineRule="auto" w:line="240" w:before="0" w:after="0"/>
-              <w:jc w:val="center"/>
-              <w:rPr>
-                <w:rFonts w:ascii="Open Sans" w:hAnsi="Open Sans" w:cs="Open Sans"/>
-                <w:sz w:val="18"/>
-                <w:szCs w:val="18"/>
-              </w:rPr>
-            </w:pPr>
-            <w:r>
-              <w:rPr>
-                <w:rFonts w:cs="Open Sans" w:ascii="Open Sans" w:hAnsi="Open Sans"/>
-                <w:kern w:val="0"/>
-                <w:sz w:val="18"/>
-                <w:szCs w:val="18"/>
-              </w:rPr>
-              <w:t>100 (7.7)</w:t>
-            </w:r>
-          </w:p>
-          <w:p>
-            <w:pPr>
-              <w:pStyle w:val="Normal"/>
-              <w:spacing w:lineRule="auto" w:line="240" w:before="0" w:after="0"/>
-              <w:jc w:val="center"/>
-              <w:rPr>
-                <w:rFonts w:ascii="Open Sans" w:hAnsi="Open Sans" w:cs="Open Sans"/>
-                <w:sz w:val="18"/>
-                <w:szCs w:val="18"/>
-              </w:rPr>
-            </w:pPr>
-            <w:r>
-              <w:rPr>
-                <w:rFonts w:cs="Open Sans" w:ascii="Open Sans" w:hAnsi="Open Sans"/>
-                <w:kern w:val="0"/>
-                <w:sz w:val="18"/>
-                <w:szCs w:val="18"/>
-              </w:rPr>
-              <w:t>100(13.0)</w:t>
+              <w:t xml:space="preserve">100 (48.9)  </w:t>
+            </w:r>
+          </w:p>
+          <w:p>
+            <w:pPr>
+              <w:pStyle w:val="Normal"/>
+              <w:spacing w:lineRule="auto" w:line="240" w:before="0" w:after="0"/>
+              <w:jc w:val="center"/>
+              <w:rPr>
+                <w:rFonts w:ascii="Open Sans" w:hAnsi="Open Sans" w:cs="Open Sans"/>
+                <w:sz w:val="18"/>
+                <w:szCs w:val="18"/>
+              </w:rPr>
+            </w:pPr>
+            <w:r>
+              <w:rPr>
+                <w:rFonts w:cs="Open Sans" w:ascii="Open Sans" w:hAnsi="Open Sans"/>
+                <w:kern w:val="0"/>
+                <w:sz w:val="18"/>
+                <w:szCs w:val="18"/>
+              </w:rPr>
+              <w:t xml:space="preserve">100 (23.1)  </w:t>
+            </w:r>
+          </w:p>
+          <w:p>
+            <w:pPr>
+              <w:pStyle w:val="Normal"/>
+              <w:spacing w:lineRule="auto" w:line="240" w:before="0" w:after="0"/>
+              <w:jc w:val="center"/>
+              <w:rPr>
+                <w:rFonts w:ascii="Open Sans" w:hAnsi="Open Sans" w:cs="Open Sans"/>
+                <w:sz w:val="18"/>
+                <w:szCs w:val="18"/>
+              </w:rPr>
+            </w:pPr>
+            <w:r>
+              <w:rPr>
+                <w:rFonts w:cs="Open Sans" w:ascii="Open Sans" w:hAnsi="Open Sans"/>
+                <w:kern w:val="0"/>
+                <w:sz w:val="18"/>
+                <w:szCs w:val="18"/>
+              </w:rPr>
+              <w:t xml:space="preserve">100 (7.3)  </w:t>
+            </w:r>
+          </w:p>
+          <w:p>
+            <w:pPr>
+              <w:pStyle w:val="Normal"/>
+              <w:spacing w:lineRule="auto" w:line="240" w:before="0" w:after="0"/>
+              <w:jc w:val="center"/>
+              <w:rPr>
+                <w:rFonts w:ascii="Open Sans" w:hAnsi="Open Sans" w:cs="Open Sans"/>
+                <w:sz w:val="18"/>
+                <w:szCs w:val="18"/>
+              </w:rPr>
+            </w:pPr>
+            <w:r>
+              <w:rPr>
+                <w:rFonts w:cs="Open Sans" w:ascii="Open Sans" w:hAnsi="Open Sans"/>
+                <w:kern w:val="0"/>
+                <w:sz w:val="18"/>
+                <w:szCs w:val="18"/>
+              </w:rPr>
+              <w:t xml:space="preserve">100 (7.7)  </w:t>
+            </w:r>
+          </w:p>
+          <w:p>
+            <w:pPr>
+              <w:pStyle w:val="Normal"/>
+              <w:spacing w:lineRule="auto" w:line="240" w:before="0" w:after="0"/>
+              <w:jc w:val="center"/>
+              <w:rPr>
+                <w:rFonts w:ascii="Open Sans" w:hAnsi="Open Sans" w:cs="Open Sans"/>
+                <w:sz w:val="18"/>
+                <w:szCs w:val="18"/>
+              </w:rPr>
+            </w:pPr>
+            <w:r>
+              <w:rPr>
+                <w:rFonts w:cs="Open Sans" w:ascii="Open Sans" w:hAnsi="Open Sans"/>
+                <w:kern w:val="0"/>
+                <w:sz w:val="18"/>
+                <w:szCs w:val="18"/>
+              </w:rPr>
+              <w:t xml:space="preserve">100(13.0)  </w:t>
             </w:r>
           </w:p>
         </w:tc>
@@ -3503,114 +3500,154 @@
               <w:spacing w:lineRule="auto" w:line="240" w:before="0" w:after="0"/>
               <w:rPr>
                 <w:rFonts w:ascii="Open Sans" w:hAnsi="Open Sans" w:cs="Open Sans"/>
-                <w:sz w:val="18"/>
-                <w:szCs w:val="18"/>
-              </w:rPr>
-            </w:pPr>
-            <w:r>
-              <w:rPr>
-                <w:rFonts w:cs="Open Sans" w:ascii="Open Sans" w:hAnsi="Open Sans"/>
-                <w:kern w:val="0"/>
-                <w:sz w:val="18"/>
-                <w:szCs w:val="18"/>
-              </w:rPr>
-              <w:t xml:space="preserve">   </w:t>
-            </w:r>
-            <w:r>
-              <w:rPr>
-                <w:rFonts w:cs="Open Sans" w:ascii="Open Sans" w:hAnsi="Open Sans"/>
-                <w:kern w:val="0"/>
-                <w:sz w:val="18"/>
-                <w:szCs w:val="18"/>
-              </w:rPr>
-              <w:t>None</w:t>
-            </w:r>
-          </w:p>
-          <w:p>
-            <w:pPr>
-              <w:pStyle w:val="Normal"/>
-              <w:spacing w:lineRule="auto" w:line="240" w:before="0" w:after="0"/>
-              <w:rPr>
-                <w:rFonts w:ascii="Open Sans" w:hAnsi="Open Sans" w:cs="Open Sans"/>
-                <w:sz w:val="18"/>
-                <w:szCs w:val="18"/>
-              </w:rPr>
-            </w:pPr>
-            <w:r>
-              <w:rPr>
-                <w:rFonts w:cs="Open Sans" w:ascii="Open Sans" w:hAnsi="Open Sans"/>
-                <w:kern w:val="0"/>
-                <w:sz w:val="18"/>
-                <w:szCs w:val="18"/>
-              </w:rPr>
-              <w:t xml:space="preserve">   </w:t>
-            </w:r>
-            <w:r>
-              <w:rPr>
-                <w:rFonts w:cs="Open Sans" w:ascii="Open Sans" w:hAnsi="Open Sans"/>
-                <w:kern w:val="0"/>
-                <w:sz w:val="18"/>
-                <w:szCs w:val="18"/>
-              </w:rPr>
-              <w:t>Mountain</w:t>
-            </w:r>
-          </w:p>
-          <w:p>
-            <w:pPr>
-              <w:pStyle w:val="Normal"/>
-              <w:spacing w:lineRule="auto" w:line="240" w:before="0" w:after="0"/>
-              <w:rPr>
-                <w:rFonts w:ascii="Open Sans" w:hAnsi="Open Sans" w:cs="Open Sans"/>
-                <w:sz w:val="18"/>
-                <w:szCs w:val="18"/>
-              </w:rPr>
-            </w:pPr>
-            <w:r>
-              <w:rPr>
-                <w:rFonts w:cs="Open Sans" w:ascii="Open Sans" w:hAnsi="Open Sans"/>
-                <w:kern w:val="0"/>
-                <w:sz w:val="18"/>
-                <w:szCs w:val="18"/>
-              </w:rPr>
-              <w:t xml:space="preserve">   </w:t>
-            </w:r>
-            <w:r>
-              <w:rPr>
-                <w:rFonts w:cs="Open Sans" w:ascii="Open Sans" w:hAnsi="Open Sans"/>
-                <w:kern w:val="0"/>
-                <w:sz w:val="18"/>
-                <w:szCs w:val="18"/>
-              </w:rPr>
-              <w:t>Forest</w:t>
-            </w:r>
-          </w:p>
-          <w:p>
-            <w:pPr>
-              <w:pStyle w:val="Normal"/>
-              <w:spacing w:lineRule="auto" w:line="240" w:before="0" w:after="0"/>
-              <w:rPr>
-                <w:rFonts w:ascii="Open Sans" w:hAnsi="Open Sans" w:cs="Open Sans"/>
-                <w:sz w:val="18"/>
-                <w:szCs w:val="18"/>
-              </w:rPr>
-            </w:pPr>
-            <w:r>
-              <w:rPr>
-                <w:rFonts w:cs="Open Sans" w:ascii="Open Sans" w:hAnsi="Open Sans"/>
-                <w:kern w:val="0"/>
-                <w:sz w:val="18"/>
-                <w:szCs w:val="18"/>
-              </w:rPr>
-              <w:t xml:space="preserve">   </w:t>
-            </w:r>
-            <w:r>
-              <w:rPr>
-                <w:rFonts w:cs="Open Sans" w:ascii="Open Sans" w:hAnsi="Open Sans"/>
-                <w:kern w:val="0"/>
-                <w:sz w:val="18"/>
-                <w:szCs w:val="18"/>
-              </w:rPr>
-              <w:t>Concession</w:t>
+                <w:b/>
+                <w:sz w:val="18"/>
+                <w:szCs w:val="18"/>
+              </w:rPr>
+            </w:pPr>
+            <w:r>
+              <w:rPr>
+                <w:rFonts w:cs="Open Sans" w:ascii="Open Sans" w:hAnsi="Open Sans"/>
+                <w:b/>
+                <w:kern w:val="0"/>
+                <w:sz w:val="18"/>
+                <w:szCs w:val="18"/>
+              </w:rPr>
+            </w:r>
+          </w:p>
+          <w:p>
+            <w:pPr>
+              <w:pStyle w:val="Normal"/>
+              <w:spacing w:lineRule="auto" w:line="240" w:before="0" w:after="0"/>
+              <w:rPr>
+                <w:rFonts w:ascii="Open Sans" w:hAnsi="Open Sans" w:cs="Open Sans"/>
+                <w:sz w:val="18"/>
+                <w:szCs w:val="18"/>
+              </w:rPr>
+            </w:pPr>
+            <w:r>
+              <w:rPr>
+                <w:rFonts w:cs="Open Sans" w:ascii="Open Sans" w:hAnsi="Open Sans"/>
+                <w:kern w:val="0"/>
+                <w:sz w:val="18"/>
+                <w:szCs w:val="18"/>
+              </w:rPr>
+              <w:t>*</w:t>
+            </w:r>
+            <w:r>
+              <w:rPr>
+                <w:rFonts w:cs="Open Sans" w:ascii="Open Sans" w:hAnsi="Open Sans"/>
+                <w:kern w:val="0"/>
+                <w:sz w:val="18"/>
+                <w:szCs w:val="18"/>
+              </w:rPr>
+              <w:t xml:space="preserve"> None</w:t>
+            </w:r>
+          </w:p>
+          <w:p>
+            <w:pPr>
+              <w:pStyle w:val="Normal"/>
+              <w:spacing w:lineRule="auto" w:line="240" w:before="0" w:after="0"/>
+              <w:rPr>
+                <w:rFonts w:ascii="Open Sans" w:hAnsi="Open Sans" w:cs="Open Sans"/>
+                <w:sz w:val="18"/>
+                <w:szCs w:val="18"/>
+              </w:rPr>
+            </w:pPr>
+            <w:r>
+              <w:rPr>
+                <w:rFonts w:cs="Open Sans" w:ascii="Open Sans" w:hAnsi="Open Sans"/>
+                <w:kern w:val="0"/>
+                <w:sz w:val="18"/>
+                <w:szCs w:val="18"/>
+              </w:rPr>
+              <w:t>*</w:t>
+            </w:r>
+            <w:r>
+              <w:rPr>
+                <w:rFonts w:cs="Open Sans" w:ascii="Open Sans" w:hAnsi="Open Sans"/>
+                <w:kern w:val="0"/>
+                <w:sz w:val="18"/>
+                <w:szCs w:val="18"/>
+              </w:rPr>
+              <w:t xml:space="preserve"> Mountain</w:t>
+            </w:r>
+          </w:p>
+          <w:p>
+            <w:pPr>
+              <w:pStyle w:val="Normal"/>
+              <w:spacing w:lineRule="auto" w:line="240" w:before="0" w:after="0"/>
+              <w:rPr>
+                <w:rFonts w:ascii="Open Sans" w:hAnsi="Open Sans" w:cs="Open Sans"/>
+                <w:sz w:val="18"/>
+                <w:szCs w:val="18"/>
+              </w:rPr>
+            </w:pPr>
+            <w:r>
+              <w:rPr>
+                <w:rFonts w:cs="Open Sans" w:ascii="Open Sans" w:hAnsi="Open Sans"/>
+                <w:kern w:val="0"/>
+                <w:sz w:val="18"/>
+                <w:szCs w:val="18"/>
+              </w:rPr>
+              <w:t>*</w:t>
+            </w:r>
+            <w:r>
+              <w:rPr>
+                <w:rFonts w:cs="Open Sans" w:ascii="Open Sans" w:hAnsi="Open Sans"/>
+                <w:kern w:val="0"/>
+                <w:sz w:val="18"/>
+                <w:szCs w:val="18"/>
+              </w:rPr>
+              <w:t xml:space="preserve"> Forest</w:t>
+            </w:r>
+          </w:p>
+          <w:p>
+            <w:pPr>
+              <w:pStyle w:val="Normal"/>
+              <w:spacing w:lineRule="auto" w:line="240" w:before="0" w:after="0"/>
+              <w:rPr>
+                <w:rFonts w:ascii="Open Sans" w:hAnsi="Open Sans" w:cs="Open Sans"/>
+                <w:sz w:val="18"/>
+                <w:szCs w:val="18"/>
+              </w:rPr>
+            </w:pPr>
+            <w:r>
+              <w:rPr>
+                <w:rFonts w:cs="Open Sans" w:ascii="Open Sans" w:hAnsi="Open Sans"/>
+                <w:kern w:val="0"/>
+                <w:sz w:val="18"/>
+                <w:szCs w:val="18"/>
+              </w:rPr>
+              <w:t>*</w:t>
+            </w:r>
+            <w:r>
+              <w:rPr>
+                <w:rFonts w:cs="Open Sans" w:ascii="Open Sans" w:hAnsi="Open Sans"/>
+                <w:kern w:val="0"/>
+                <w:sz w:val="18"/>
+                <w:szCs w:val="18"/>
+              </w:rPr>
+              <w:t xml:space="preserve"> Concession</w:t>
+            </w:r>
+          </w:p>
+          <w:p>
+            <w:pPr>
+              <w:pStyle w:val="Normal"/>
+              <w:spacing w:lineRule="auto" w:line="240" w:before="0" w:after="0"/>
+              <w:rPr>
+                <w:rFonts w:ascii="Open Sans" w:hAnsi="Open Sans" w:cs="Open Sans"/>
+                <w:sz w:val="18"/>
+                <w:szCs w:val="18"/>
+              </w:rPr>
+            </w:pPr>
+            <w:r>
+              <w:rPr>
+                <w:rFonts w:cs="Open Sans" w:ascii="Open Sans" w:hAnsi="Open Sans"/>
+                <w:kern w:val="0"/>
+                <w:sz w:val="18"/>
+                <w:szCs w:val="18"/>
+              </w:rPr>
             </w:r>
           </w:p>
         </w:tc>
@@ -11443,8 +11480,9 @@
       </w:r>
     </w:p>
     <w:sectPr>
-      <w:headerReference w:type="default" r:id="rId6"/>
-      <w:headerReference w:type="first" r:id="rId7"/>
+      <w:headerReference w:type="even" r:id="rId6"/>
+      <w:headerReference w:type="default" r:id="rId7"/>
+      <w:headerReference w:type="first" r:id="rId8"/>
       <w:type w:val="nextPage"/>
       <w:pgSz w:w="12240" w:h="15840"/>
       <w:pgMar w:left="1417" w:right="1417" w:gutter="0" w:header="0" w:top="1417" w:footer="0" w:bottom="1417"/>
@@ -11458,7 +11496,7 @@
 </file>
 
 <file path=word/header1.xml><?xml version="1.0" encoding="utf-8"?>
-<w:hdr xmlns:o="urn:schemas-microsoft-com:office:office" xmlns:r="http://schemas.openxmlformats.org/officeDocument/2006/relationships" xmlns:v="urn:schemas-microsoft-com:vml" xmlns:w="http://schemas.openxmlformats.org/wordprocessingml/2006/main" xmlns:w10="urn:schemas-microsoft-com:office:word" xmlns:wp="http://schemas.openxmlformats.org/drawingml/2006/wordprocessingDrawing" xmlns:wps="http://schemas.microsoft.com/office/word/2010/wordprocessingShape" xmlns:wpg="http://schemas.microsoft.com/office/word/2010/wordprocessingGroup" xmlns:mc="http://schemas.openxmlformats.org/markup-compatibility/2006" xmlns:wp14="http://schemas.microsoft.com/office/word/2010/wordprocessingDrawing" xmlns:w14="http://schemas.microsoft.com/office/word/2010/wordml" xmlns:w15="http://schemas.microsoft.com/office/word/2012/wordml" mc:Ignorable="w14 wp14 w15">
+<w:hdr xmlns:o="urn:schemas-microsoft-com:office:office" xmlns:r="http://schemas.openxmlformats.org/officeDocument/2006/relationships" xmlns:v="urn:schemas-microsoft-com:vml" xmlns:w="http://schemas.openxmlformats.org/wordprocessingml/2006/main" xmlns:w10="urn:schemas-microsoft-com:office:word" xmlns:wp="http://schemas.openxmlformats.org/drawingml/2006/wordprocessingDrawing" xmlns:pic="http://schemas.openxmlformats.org/drawingml/2006/picture" xmlns:wps="http://schemas.microsoft.com/office/word/2010/wordprocessingShape" xmlns:wpg="http://schemas.microsoft.com/office/word/2010/wordprocessingGroup" xmlns:mc="http://schemas.openxmlformats.org/markup-compatibility/2006" xmlns:wp14="http://schemas.microsoft.com/office/word/2010/wordprocessingDrawing" xmlns:w14="http://schemas.microsoft.com/office/word/2010/wordml" xmlns:w15="http://schemas.microsoft.com/office/word/2012/wordml" mc:Ignorable="w14 wp14 w15">
   <w:p>
     <w:pPr>
       <w:pStyle w:val="Header"/>
@@ -11472,7 +11510,7 @@
 </file>
 
 <file path=word/header2.xml><?xml version="1.0" encoding="utf-8"?>
-<w:hdr xmlns:o="urn:schemas-microsoft-com:office:office" xmlns:r="http://schemas.openxmlformats.org/officeDocument/2006/relationships" xmlns:v="urn:schemas-microsoft-com:vml" xmlns:w="http://schemas.openxmlformats.org/wordprocessingml/2006/main" xmlns:w10="urn:schemas-microsoft-com:office:word" xmlns:wp="http://schemas.openxmlformats.org/drawingml/2006/wordprocessingDrawing" xmlns:wps="http://schemas.microsoft.com/office/word/2010/wordprocessingShape" xmlns:wpg="http://schemas.microsoft.com/office/word/2010/wordprocessingGroup" xmlns:mc="http://schemas.openxmlformats.org/markup-compatibility/2006" xmlns:wp14="http://schemas.microsoft.com/office/word/2010/wordprocessingDrawing" xmlns:w14="http://schemas.microsoft.com/office/word/2010/wordml" xmlns:w15="http://schemas.microsoft.com/office/word/2012/wordml" mc:Ignorable="w14 wp14 w15">
+<w:hdr xmlns:o="urn:schemas-microsoft-com:office:office" xmlns:r="http://schemas.openxmlformats.org/officeDocument/2006/relationships" xmlns:v="urn:schemas-microsoft-com:vml" xmlns:w="http://schemas.openxmlformats.org/wordprocessingml/2006/main" xmlns:w10="urn:schemas-microsoft-com:office:word" xmlns:wp="http://schemas.openxmlformats.org/drawingml/2006/wordprocessingDrawing" xmlns:pic="http://schemas.openxmlformats.org/drawingml/2006/picture" xmlns:wps="http://schemas.microsoft.com/office/word/2010/wordprocessingShape" xmlns:wpg="http://schemas.microsoft.com/office/word/2010/wordprocessingGroup" xmlns:mc="http://schemas.openxmlformats.org/markup-compatibility/2006" xmlns:wp14="http://schemas.microsoft.com/office/word/2010/wordprocessingDrawing" xmlns:w14="http://schemas.microsoft.com/office/word/2010/wordml" xmlns:w15="http://schemas.microsoft.com/office/word/2012/wordml" mc:Ignorable="w14 wp14 w15">
   <w:p>
     <w:pPr>
       <w:pStyle w:val="Header"/>
@@ -11486,7 +11524,7 @@
 </file>
 
 <file path=word/header3.xml><?xml version="1.0" encoding="utf-8"?>
-<w:hdr xmlns:o="urn:schemas-microsoft-com:office:office" xmlns:r="http://schemas.openxmlformats.org/officeDocument/2006/relationships" xmlns:v="urn:schemas-microsoft-com:vml" xmlns:w="http://schemas.openxmlformats.org/wordprocessingml/2006/main" xmlns:w10="urn:schemas-microsoft-com:office:word" xmlns:wp="http://schemas.openxmlformats.org/drawingml/2006/wordprocessingDrawing" xmlns:wps="http://schemas.microsoft.com/office/word/2010/wordprocessingShape" xmlns:wpg="http://schemas.microsoft.com/office/word/2010/wordprocessingGroup" xmlns:mc="http://schemas.openxmlformats.org/markup-compatibility/2006" xmlns:wp14="http://schemas.microsoft.com/office/word/2010/wordprocessingDrawing" xmlns:w14="http://schemas.microsoft.com/office/word/2010/wordml" xmlns:w15="http://schemas.microsoft.com/office/word/2012/wordml" mc:Ignorable="w14 wp14 w15">
+<w:hdr xmlns:o="urn:schemas-microsoft-com:office:office" xmlns:r="http://schemas.openxmlformats.org/officeDocument/2006/relationships" xmlns:v="urn:schemas-microsoft-com:vml" xmlns:w="http://schemas.openxmlformats.org/wordprocessingml/2006/main" xmlns:w10="urn:schemas-microsoft-com:office:word" xmlns:wp="http://schemas.openxmlformats.org/drawingml/2006/wordprocessingDrawing" xmlns:pic="http://schemas.openxmlformats.org/drawingml/2006/picture" xmlns:wps="http://schemas.microsoft.com/office/word/2010/wordprocessingShape" xmlns:wpg="http://schemas.microsoft.com/office/word/2010/wordprocessingGroup" xmlns:mc="http://schemas.openxmlformats.org/markup-compatibility/2006" xmlns:wp14="http://schemas.microsoft.com/office/word/2010/wordprocessingDrawing" xmlns:w14="http://schemas.microsoft.com/office/word/2010/wordml" xmlns:w15="http://schemas.microsoft.com/office/word/2012/wordml" mc:Ignorable="w14 wp14 w15">
   <w:p>
     <w:pPr>
       <w:pStyle w:val="Header"/>
@@ -11500,7 +11538,7 @@
 </file>
 
 <file path=word/header4.xml><?xml version="1.0" encoding="utf-8"?>
-<w:hdr xmlns:o="urn:schemas-microsoft-com:office:office" xmlns:r="http://schemas.openxmlformats.org/officeDocument/2006/relationships" xmlns:v="urn:schemas-microsoft-com:vml" xmlns:w="http://schemas.openxmlformats.org/wordprocessingml/2006/main" xmlns:w10="urn:schemas-microsoft-com:office:word" xmlns:wp="http://schemas.openxmlformats.org/drawingml/2006/wordprocessingDrawing" xmlns:wps="http://schemas.microsoft.com/office/word/2010/wordprocessingShape" xmlns:wpg="http://schemas.microsoft.com/office/word/2010/wordprocessingGroup" xmlns:mc="http://schemas.openxmlformats.org/markup-compatibility/2006" xmlns:wp14="http://schemas.microsoft.com/office/word/2010/wordprocessingDrawing" xmlns:w14="http://schemas.microsoft.com/office/word/2010/wordml" xmlns:w15="http://schemas.microsoft.com/office/word/2012/wordml" mc:Ignorable="w14 wp14 w15">
+<w:hdr xmlns:o="urn:schemas-microsoft-com:office:office" xmlns:r="http://schemas.openxmlformats.org/officeDocument/2006/relationships" xmlns:v="urn:schemas-microsoft-com:vml" xmlns:w="http://schemas.openxmlformats.org/wordprocessingml/2006/main" xmlns:w10="urn:schemas-microsoft-com:office:word" xmlns:wp="http://schemas.openxmlformats.org/drawingml/2006/wordprocessingDrawing" xmlns:pic="http://schemas.openxmlformats.org/drawingml/2006/picture" xmlns:wps="http://schemas.microsoft.com/office/word/2010/wordprocessingShape" xmlns:wpg="http://schemas.microsoft.com/office/word/2010/wordprocessingGroup" xmlns:mc="http://schemas.openxmlformats.org/markup-compatibility/2006" xmlns:wp14="http://schemas.microsoft.com/office/word/2010/wordprocessingDrawing" xmlns:w14="http://schemas.microsoft.com/office/word/2010/wordml" xmlns:w15="http://schemas.microsoft.com/office/word/2012/wordml" mc:Ignorable="w14 wp14 w15">
   <w:p>
     <w:pPr>
       <w:pStyle w:val="Header"/>
@@ -11514,8 +11552,30 @@
 </file>
 
 <file path=word/header5.xml><?xml version="1.0" encoding="utf-8"?>
-<w:hdr xmlns:o="urn:schemas-microsoft-com:office:office" xmlns:r="http://schemas.openxmlformats.org/officeDocument/2006/relationships" xmlns:v="urn:schemas-microsoft-com:vml" xmlns:w="http://schemas.openxmlformats.org/wordprocessingml/2006/main" xmlns:w10="urn:schemas-microsoft-com:office:word" xmlns:wp="http://schemas.openxmlformats.org/drawingml/2006/wordprocessingDrawing" xmlns:wps="http://schemas.microsoft.com/office/word/2010/wordprocessingShape" xmlns:wpg="http://schemas.microsoft.com/office/word/2010/wordprocessingGroup" xmlns:mc="http://schemas.openxmlformats.org/markup-compatibility/2006" xmlns:wp14="http://schemas.microsoft.com/office/word/2010/wordprocessingDrawing" xmlns:w14="http://schemas.microsoft.com/office/word/2010/wordml" xmlns:w15="http://schemas.microsoft.com/office/word/2012/wordml" mc:Ignorable="w14 wp14 w15">
-  <w:p/>
+<w:hdr xmlns:o="urn:schemas-microsoft-com:office:office" xmlns:r="http://schemas.openxmlformats.org/officeDocument/2006/relationships" xmlns:v="urn:schemas-microsoft-com:vml" xmlns:w="http://schemas.openxmlformats.org/wordprocessingml/2006/main" xmlns:w10="urn:schemas-microsoft-com:office:word" xmlns:wp="http://schemas.openxmlformats.org/drawingml/2006/wordprocessingDrawing" xmlns:pic="http://schemas.openxmlformats.org/drawingml/2006/picture" xmlns:wps="http://schemas.microsoft.com/office/word/2010/wordprocessingShape" xmlns:wpg="http://schemas.microsoft.com/office/word/2010/wordprocessingGroup" xmlns:mc="http://schemas.openxmlformats.org/markup-compatibility/2006" xmlns:wp14="http://schemas.microsoft.com/office/word/2010/wordprocessingDrawing" xmlns:w14="http://schemas.microsoft.com/office/word/2010/wordml" xmlns:w15="http://schemas.microsoft.com/office/word/2012/wordml" mc:Ignorable="w14 wp14 w15">
+  <w:p>
+    <w:pPr>
+      <w:pStyle w:val="Header"/>
+      <w:rPr/>
+    </w:pPr>
+    <w:r>
+      <w:rPr/>
+    </w:r>
+  </w:p>
+</w:hdr>
+</file>
+
+<file path=word/header6.xml><?xml version="1.0" encoding="utf-8"?>
+<w:hdr xmlns:o="urn:schemas-microsoft-com:office:office" xmlns:r="http://schemas.openxmlformats.org/officeDocument/2006/relationships" xmlns:v="urn:schemas-microsoft-com:vml" xmlns:w="http://schemas.openxmlformats.org/wordprocessingml/2006/main" xmlns:w10="urn:schemas-microsoft-com:office:word" xmlns:wp="http://schemas.openxmlformats.org/drawingml/2006/wordprocessingDrawing" xmlns:pic="http://schemas.openxmlformats.org/drawingml/2006/picture" xmlns:wps="http://schemas.microsoft.com/office/word/2010/wordprocessingShape" xmlns:wpg="http://schemas.microsoft.com/office/word/2010/wordprocessingGroup" xmlns:mc="http://schemas.openxmlformats.org/markup-compatibility/2006" xmlns:wp14="http://schemas.microsoft.com/office/word/2010/wordprocessingDrawing" xmlns:w14="http://schemas.microsoft.com/office/word/2010/wordml" xmlns:w15="http://schemas.microsoft.com/office/word/2012/wordml" mc:Ignorable="w14 wp14 w15">
+  <w:p>
+    <w:pPr>
+      <w:pStyle w:val="Header"/>
+      <w:rPr/>
+    </w:pPr>
+    <w:r>
+      <w:rPr/>
+    </w:r>
+  </w:p>
 </w:hdr>
 </file>
 

</xml_diff>